<commit_message>
chore: apply phase2.1.1 release hygiene hardening and refresh README
</commit_message>
<xml_diff>
--- a/menual/에이아이챗봇_고객안내본_인쇄용_20260221.docx
+++ b/menual/에이아이챗봇_고객안내본_인쇄용_20260221.docx
@@ -35,7 +35,7 @@
         <w:jc w:val="center"/>
       </w:pPr>
       <w:r>
-        <w:t>버전: v2026.02.21-golive-print</w:t>
+        <w:t>버전: v2026.02.21-phase2.1-print</w:t>
       </w:r>
     </w:p>
     <w:p>
@@ -4099,10 +4099,7 @@
           </w:tcPr>
           <w:p>
             <w:r>
-              <w:rPr>
-                <w:sz w:val="19"/>
-              </w:rPr>
-              <w:t>미완료</w:t>
+              <w:t>Done (manual patch reflected)</w:t>
             </w:r>
           </w:p>
         </w:tc>
@@ -4515,17 +4512,17 @@
     </w:p>
     <w:p>
       <w:r>
-        <w:t>S5: docs/review/mvp_verification_pack/artifacts/golive_spec_consistency_after.txt</w:t>
+        <w:t>S5: docs/review/mvp_verification_pack/artifacts/phase2_1_pr2_spec_consistency_202603XX.txt</w:t>
       </w:r>
     </w:p>
     <w:p>
       <w:r>
-        <w:t>S6: docs/review/mvp_verification_pack/artifacts/golive_notion_sync_status.txt</w:t>
+        <w:t>S6: docs/review/mvp_verification_pack/artifacts/phase2_1_pr2_notion_sync_status_202603XX.txt</w:t>
       </w:r>
     </w:p>
     <w:p>
       <w:r>
-        <w:t>S7: docs/review/mvp_verification_pack/artifacts/golive_utf8_check.txt</w:t>
+        <w:t>S7: docs/review/mvp_verification_pack/artifacts/phase2_1_utf8_check_202603XX.txt</w:t>
       </w:r>
     </w:p>
     <w:p>
@@ -4986,10 +4983,7 @@
           </w:tcPr>
           <w:p>
             <w:r>
-              <w:rPr>
-                <w:sz w:val="19"/>
-              </w:rPr>
-              <w:t>docs/review/mvp_verification_pack/artifacts/golive_spec_consistency_after.txt</w:t>
+              <w:t>docs/review/mvp_verification_pack/artifacts/phase2_1_pr2_spec_consistency_202603XX.txt</w:t>
             </w:r>
           </w:p>
         </w:tc>
@@ -5213,10 +5207,7 @@
           </w:tcPr>
           <w:p>
             <w:r>
-              <w:rPr>
-                <w:sz w:val="19"/>
-              </w:rPr>
-              <w:t>Notion 동기화 완료 상태</w:t>
+              <w:t>Notion auto-sync blocked state (manual patch operation)</w:t>
             </w:r>
           </w:p>
         </w:tc>
@@ -5226,10 +5217,7 @@
           </w:tcPr>
           <w:p>
             <w:r>
-              <w:rPr>
-                <w:sz w:val="19"/>
-              </w:rPr>
-              <w:t>docs/review/mvp_verification_pack/artifacts/golive_notion_sync_status.txt</w:t>
+              <w:t>docs/review/mvp_verification_pack/artifacts/phase2_1_pr2_notion_sync_status_202603XX.txt</w:t>
             </w:r>
           </w:p>
         </w:tc>
@@ -5239,10 +5227,7 @@
           </w:tcPr>
           <w:p>
             <w:r>
-              <w:rPr>
-                <w:sz w:val="19"/>
-              </w:rPr>
-              <w:t>Status: DONE</w:t>
+              <w:t>status=BLOCKED_AUTOMATION</w:t>
             </w:r>
           </w:p>
         </w:tc>
@@ -5252,10 +5237,7 @@
           </w:tcPr>
           <w:p>
             <w:r>
-              <w:rPr>
-                <w:sz w:val="19"/>
-              </w:rPr>
-              <w:t>2026-02-21T12:19:00Z</w:t>
+              <w:t>2026-02-21T14:28:40Z</w:t>
             </w:r>
           </w:p>
         </w:tc>
@@ -5265,10 +5247,7 @@
           </w:tcPr>
           <w:p>
             <w:r>
-              <w:rPr>
-                <w:sz w:val="19"/>
-              </w:rPr>
-              <w:t>PASS</w:t>
+              <w:t>WARN</w:t>
             </w:r>
           </w:p>
         </w:tc>
@@ -5293,10 +5272,7 @@
           </w:tcPr>
           <w:p>
             <w:r>
-              <w:rPr>
-                <w:sz w:val="19"/>
-              </w:rPr>
-              <w:t>Go-Live UTF-8 검증 통과</w:t>
+              <w:t>Phase2.1 UTF-8 validation passed</w:t>
             </w:r>
           </w:p>
         </w:tc>
@@ -5306,10 +5282,7 @@
           </w:tcPr>
           <w:p>
             <w:r>
-              <w:rPr>
-                <w:sz w:val="19"/>
-              </w:rPr>
-              <w:t>docs/review/mvp_verification_pack/artifacts/golive_utf8_check.txt</w:t>
+              <w:t>docs/review/mvp_verification_pack/artifacts/phase2_1_utf8_check_202603XX.txt</w:t>
             </w:r>
           </w:p>
         </w:tc>
@@ -5319,9 +5292,6 @@
           </w:tcPr>
           <w:p>
             <w:r>
-              <w:rPr>
-                <w:sz w:val="19"/>
-              </w:rPr>
               <w:t>result=PASS</w:t>
             </w:r>
           </w:p>
@@ -5332,10 +5302,7 @@
           </w:tcPr>
           <w:p>
             <w:r>
-              <w:rPr>
-                <w:sz w:val="19"/>
-              </w:rPr>
-              <w:t>2026-02-21T12:19:00Z</w:t>
+              <w:t>2026-02-21T14:28:40Z</w:t>
             </w:r>
           </w:p>
         </w:tc>
@@ -5345,9 +5312,6 @@
           </w:tcPr>
           <w:p>
             <w:r>
-              <w:rPr>
-                <w:sz w:val="19"/>
-              </w:rPr>
               <w:t>PASS</w:t>
             </w:r>
           </w:p>

</xml_diff>